<commit_message>
Cambio de firma Chamorro por Sakura
</commit_message>
<xml_diff>
--- a/storage/fonavis/template/chrecibo.docx
+++ b/storage/fonavis/template/chrecibo.docx
@@ -703,10 +703,18 @@
                 <w:lang w:eastAsia="es-PY"/>
               </w:rPr>
               <w:drawing>
-                <wp:inline distT="0" distB="0" distL="0" distR="0">
-                  <wp:extent cx="2381250" cy="806805"/>
+                <wp:anchor distT="0" distB="0" distL="114300" distR="114300" simplePos="0" relativeHeight="251661312" behindDoc="0" locked="0" layoutInCell="1" allowOverlap="1" wp14:anchorId="0E7E7CFC" wp14:editId="258D7A68">
+                  <wp:simplePos x="0" y="0"/>
+                  <wp:positionH relativeFrom="page">
+                    <wp:posOffset>-142875</wp:posOffset>
+                  </wp:positionH>
+                  <wp:positionV relativeFrom="paragraph">
+                    <wp:posOffset>-644525</wp:posOffset>
+                  </wp:positionV>
+                  <wp:extent cx="3894836" cy="1913890"/>
                   <wp:effectExtent l="0" t="0" r="0" b="0"/>
-                  <wp:docPr id="1" name="Imagen 1"/>
+                  <wp:wrapNone/>
+                  <wp:docPr id="7" name="Imagen 7"/>
                   <wp:cNvGraphicFramePr>
                     <a:graphicFrameLocks xmlns:a="http://schemas.openxmlformats.org/drawingml/2006/main" noChangeAspect="1"/>
                   </wp:cNvGraphicFramePr>
@@ -714,11 +722,11 @@
                     <a:graphicData uri="http://schemas.openxmlformats.org/drawingml/2006/picture">
                       <pic:pic xmlns:pic="http://schemas.openxmlformats.org/drawingml/2006/picture">
                         <pic:nvPicPr>
-                          <pic:cNvPr id="1" name="sakura.JPG"/>
+                          <pic:cNvPr id="7" name="descarga.png"/>
                           <pic:cNvPicPr/>
                         </pic:nvPicPr>
                         <pic:blipFill>
-                          <a:blip r:embed="rId6">
+                          <a:blip r:embed="rId6" cstate="print">
                             <a:extLst>
                               <a:ext uri="{28A0092B-C50C-407E-A947-70E740481C1C}">
                                 <a14:useLocalDpi xmlns:a14="http://schemas.microsoft.com/office/drawing/2010/main" val="0"/>
@@ -732,7 +740,7 @@
                         <pic:spPr>
                           <a:xfrm>
                             <a:off x="0" y="0"/>
-                            <a:ext cx="2432569" cy="824193"/>
+                            <a:ext cx="3894836" cy="1913890"/>
                           </a:xfrm>
                           <a:prstGeom prst="rect">
                             <a:avLst/>
@@ -741,8 +749,54 @@
                       </pic:pic>
                     </a:graphicData>
                   </a:graphic>
-                </wp:inline>
+                  <wp14:sizeRelH relativeFrom="page">
+                    <wp14:pctWidth>0</wp14:pctWidth>
+                  </wp14:sizeRelH>
+                  <wp14:sizeRelV relativeFrom="page">
+                    <wp14:pctHeight>0</wp14:pctHeight>
+                  </wp14:sizeRelV>
+                </wp:anchor>
               </w:drawing>
+            </w:r>
+          </w:p>
+          <w:p>
+            <w:pPr>
+              <w:jc w:val="center"/>
+              <w:rPr>
+                <w:lang w:val="es-ES"/>
+              </w:rPr>
+            </w:pPr>
+          </w:p>
+          <w:p>
+            <w:pPr>
+              <w:jc w:val="center"/>
+              <w:rPr>
+                <w:lang w:val="es-ES"/>
+              </w:rPr>
+            </w:pPr>
+          </w:p>
+          <w:p>
+            <w:pPr>
+              <w:jc w:val="center"/>
+              <w:rPr>
+                <w:lang w:val="es-ES"/>
+              </w:rPr>
+            </w:pPr>
+          </w:p>
+          <w:p>
+            <w:pPr>
+              <w:jc w:val="center"/>
+              <w:rPr>
+                <w:lang w:val="es-ES"/>
+              </w:rPr>
+            </w:pPr>
+            <w:bookmarkStart w:id="0" w:name="_GoBack"/>
+            <w:bookmarkEnd w:id="0"/>
+            <w:r>
+              <w:rPr>
+                <w:lang w:val="es-ES"/>
+              </w:rPr>
+              <w:t>Arq. Diego Martín Chamorro Solís</w:t>
             </w:r>
           </w:p>
           <w:p>
@@ -756,84 +810,28 @@
               <w:rPr>
                 <w:lang w:val="es-ES"/>
               </w:rPr>
-              <w:t xml:space="preserve">    Arq. </w:t>
-            </w:r>
-            <w:proofErr w:type="spellStart"/>
-            <w:r>
-              <w:rPr>
-                <w:lang w:val="es-ES"/>
-              </w:rPr>
-              <w:t>Sakura</w:t>
-            </w:r>
-            <w:proofErr w:type="spellEnd"/>
-            <w:r>
-              <w:rPr>
-                <w:lang w:val="es-ES"/>
-              </w:rPr>
-              <w:t xml:space="preserve"> </w:t>
-            </w:r>
-            <w:proofErr w:type="spellStart"/>
-            <w:r>
-              <w:rPr>
-                <w:lang w:val="es-ES"/>
-              </w:rPr>
-              <w:t>Kojima</w:t>
-            </w:r>
-            <w:proofErr w:type="spellEnd"/>
-            <w:r>
-              <w:rPr>
-                <w:lang w:val="es-ES"/>
-              </w:rPr>
-              <w:t xml:space="preserve"> </w:t>
-            </w:r>
-            <w:proofErr w:type="spellStart"/>
-            <w:r>
-              <w:rPr>
-                <w:lang w:val="es-ES"/>
-              </w:rPr>
-              <w:t>Kawada</w:t>
-            </w:r>
-            <w:proofErr w:type="spellEnd"/>
-          </w:p>
-          <w:p>
-            <w:pPr>
-              <w:spacing w:line="276" w:lineRule="auto"/>
-              <w:jc w:val="both"/>
-            </w:pPr>
-            <w:r>
-              <w:rPr>
-                <w:lang w:val="es-ES"/>
-              </w:rPr>
-              <w:t xml:space="preserve">                      </w:t>
+              <w:t xml:space="preserve">Encargado de Despacho de la Dirección General                       </w:t>
             </w:r>
             <w:r>
               <w:rPr>
                 <w:lang w:val="es-ES"/>
               </w:rPr>
-              <w:t xml:space="preserve">                                       </w:t>
+              <w:t xml:space="preserve">   </w:t>
             </w:r>
             <w:r>
               <w:rPr>
                 <w:lang w:val="es-ES"/>
               </w:rPr>
-              <w:tab/>
-              <w:t>Directora General – FONAVIS - MUVH</w:t>
+              <w:t>del FONAVIS  - MUVH</w:t>
             </w:r>
           </w:p>
           <w:p>
             <w:pPr>
-              <w:spacing w:line="276" w:lineRule="auto"/>
-              <w:jc w:val="both"/>
+              <w:jc w:val="center"/>
               <w:rPr>
                 <w:lang w:val="es-ES"/>
               </w:rPr>
             </w:pPr>
-            <w:r>
-              <w:rPr>
-                <w:lang w:val="es-ES"/>
-              </w:rPr>
-              <w:t xml:space="preserve">            </w:t>
-            </w:r>
           </w:p>
         </w:tc>
       </w:tr>
@@ -848,12 +846,8 @@
       </w:pPr>
     </w:p>
     <w:sectPr>
-      <w:headerReference w:type="even" r:id="rId7"/>
-      <w:headerReference w:type="default" r:id="rId8"/>
-      <w:footerReference w:type="even" r:id="rId9"/>
-      <w:footerReference w:type="default" r:id="rId10"/>
-      <w:headerReference w:type="first" r:id="rId11"/>
-      <w:footerReference w:type="first" r:id="rId12"/>
+      <w:headerReference w:type="default" r:id="rId7"/>
+      <w:footerReference w:type="default" r:id="rId8"/>
       <w:pgSz w:w="12240" w:h="15840"/>
       <w:pgMar w:top="1417" w:right="1701" w:bottom="1417" w:left="1701" w:header="708" w:footer="170" w:gutter="0"/>
       <w:cols w:space="708"/>
@@ -893,29 +887,93 @@
   <w:p>
     <w:pPr>
       <w:pStyle w:val="Piedepgina"/>
+      <w:jc w:val="center"/>
+      <w:rPr>
+        <w:rFonts w:ascii="Times New Roman" w:hAnsi="Times New Roman" w:cs="Times New Roman"/>
+        <w:sz w:val="18"/>
+        <w:szCs w:val="18"/>
+      </w:rPr>
     </w:pPr>
-  </w:p>
-</w:ftr>
-</file>
-
-<file path=word/footer2.xml><?xml version="1.0" encoding="utf-8"?>
-<w:ftr xmlns:wpc="http://schemas.microsoft.com/office/word/2010/wordprocessingCanvas" xmlns:mc="http://schemas.openxmlformats.org/markup-compatibility/2006" xmlns:o="urn:schemas-microsoft-com:office:office" xmlns:r="http://schemas.openxmlformats.org/officeDocument/2006/relationships" xmlns:m="http://schemas.openxmlformats.org/officeDocument/2006/math" xmlns:v="urn:schemas-microsoft-com:vml" xmlns:wp14="http://schemas.microsoft.com/office/word/2010/wordprocessingDrawing" xmlns:wp="http://schemas.openxmlformats.org/drawingml/2006/wordprocessingDrawing" xmlns:w10="urn:schemas-microsoft-com:office:word" xmlns:w="http://schemas.openxmlformats.org/wordprocessingml/2006/main" xmlns:w14="http://schemas.microsoft.com/office/word/2010/wordml" xmlns:w15="http://schemas.microsoft.com/office/word/2012/wordml" xmlns:wpg="http://schemas.microsoft.com/office/word/2010/wordprocessingGroup" xmlns:wpi="http://schemas.microsoft.com/office/word/2010/wordprocessingInk" xmlns:wne="http://schemas.microsoft.com/office/word/2006/wordml" xmlns:wps="http://schemas.microsoft.com/office/word/2010/wordprocessingShape" mc:Ignorable="w14 w15 wp14">
-  <w:p>
-    <w:pPr>
-      <w:pStyle w:val="Piedepgina"/>
-    </w:pPr>
-    <w:bookmarkStart w:id="0" w:name="_GoBack"/>
-    <w:bookmarkEnd w:id="0"/>
-  </w:p>
-</w:ftr>
-</file>
-
-<file path=word/footer3.xml><?xml version="1.0" encoding="utf-8"?>
-<w:ftr xmlns:wpc="http://schemas.microsoft.com/office/word/2010/wordprocessingCanvas" xmlns:mc="http://schemas.openxmlformats.org/markup-compatibility/2006" xmlns:o="urn:schemas-microsoft-com:office:office" xmlns:r="http://schemas.openxmlformats.org/officeDocument/2006/relationships" xmlns:m="http://schemas.openxmlformats.org/officeDocument/2006/math" xmlns:v="urn:schemas-microsoft-com:vml" xmlns:wp14="http://schemas.microsoft.com/office/word/2010/wordprocessingDrawing" xmlns:wp="http://schemas.openxmlformats.org/drawingml/2006/wordprocessingDrawing" xmlns:w10="urn:schemas-microsoft-com:office:word" xmlns:w="http://schemas.openxmlformats.org/wordprocessingml/2006/main" xmlns:w14="http://schemas.microsoft.com/office/word/2010/wordml" xmlns:w15="http://schemas.microsoft.com/office/word/2012/wordml" xmlns:wpg="http://schemas.microsoft.com/office/word/2010/wordprocessingGroup" xmlns:wpi="http://schemas.microsoft.com/office/word/2010/wordprocessingInk" xmlns:wne="http://schemas.microsoft.com/office/word/2006/wordml" xmlns:wps="http://schemas.microsoft.com/office/word/2010/wordprocessingShape" mc:Ignorable="w14 w15 wp14">
-  <w:p>
-    <w:pPr>
-      <w:pStyle w:val="Piedepgina"/>
-    </w:pPr>
+    <w:r>
+      <w:rPr>
+        <w:rFonts w:ascii="Times New Roman" w:hAnsi="Times New Roman" w:cs="Times New Roman"/>
+        <w:noProof/>
+        <w:sz w:val="18"/>
+        <w:szCs w:val="18"/>
+        <w:lang w:eastAsia="es-PY"/>
+      </w:rPr>
+      <w:drawing>
+        <wp:anchor distT="0" distB="0" distL="0" distR="0" simplePos="0" relativeHeight="251658752" behindDoc="0" locked="0" layoutInCell="1" allowOverlap="1" wp14:anchorId="2ACE29DC" wp14:editId="4228B6B0">
+          <wp:simplePos x="0" y="0"/>
+          <wp:positionH relativeFrom="column">
+            <wp:posOffset>-3810</wp:posOffset>
+          </wp:positionH>
+          <wp:positionV relativeFrom="page">
+            <wp:align>inside</wp:align>
+          </wp:positionV>
+          <wp:extent cx="5612400" cy="507600"/>
+          <wp:effectExtent l="0" t="0" r="0" b="6985"/>
+          <wp:wrapSquare wrapText="bothSides"/>
+          <wp:docPr id="40" name="Imagen 40"/>
+          <wp:cNvGraphicFramePr>
+            <a:graphicFrameLocks xmlns:a="http://schemas.openxmlformats.org/drawingml/2006/main" noChangeAspect="1"/>
+          </wp:cNvGraphicFramePr>
+          <a:graphic xmlns:a="http://schemas.openxmlformats.org/drawingml/2006/main">
+            <a:graphicData uri="http://schemas.openxmlformats.org/drawingml/2006/picture">
+              <pic:pic xmlns:pic="http://schemas.openxmlformats.org/drawingml/2006/picture">
+                <pic:nvPicPr>
+                  <pic:cNvPr id="5" name="pie de pagina-01.jpg"/>
+                  <pic:cNvPicPr/>
+                </pic:nvPicPr>
+                <pic:blipFill>
+                  <a:blip r:embed="rId1" cstate="print">
+                    <a:extLst>
+                      <a:ext uri="{28A0092B-C50C-407E-A947-70E740481C1C}">
+                        <a14:useLocalDpi xmlns:a14="http://schemas.microsoft.com/office/drawing/2010/main" val="0"/>
+                      </a:ext>
+                    </a:extLst>
+                  </a:blip>
+                  <a:stretch>
+                    <a:fillRect/>
+                  </a:stretch>
+                </pic:blipFill>
+                <pic:spPr>
+                  <a:xfrm>
+                    <a:off x="0" y="0"/>
+                    <a:ext cx="5612400" cy="507600"/>
+                  </a:xfrm>
+                  <a:prstGeom prst="rect">
+                    <a:avLst/>
+                  </a:prstGeom>
+                </pic:spPr>
+              </pic:pic>
+            </a:graphicData>
+          </a:graphic>
+          <wp14:sizeRelH relativeFrom="margin">
+            <wp14:pctWidth>0</wp14:pctWidth>
+          </wp14:sizeRelH>
+          <wp14:sizeRelV relativeFrom="margin">
+            <wp14:pctHeight>0</wp14:pctHeight>
+          </wp14:sizeRelV>
+        </wp:anchor>
+      </w:drawing>
+    </w:r>
+    <w:r>
+      <w:rPr>
+        <w:rFonts w:ascii="Times New Roman" w:hAnsi="Times New Roman" w:cs="Times New Roman"/>
+        <w:sz w:val="18"/>
+        <w:szCs w:val="18"/>
+      </w:rPr>
+      <w:t>* Instrumento de Uso Oficial autorizado por Res. N° 300 de fecha 12/02/2019</w:t>
+    </w:r>
+    <w:r>
+      <w:rPr>
+        <w:rFonts w:ascii="Times New Roman" w:hAnsi="Times New Roman" w:cs="Times New Roman"/>
+        <w:sz w:val="18"/>
+        <w:szCs w:val="18"/>
+      </w:rPr>
+      <w:t>, Res. N° 381 de fecha 22/03/2021 y Res. N° 1299 de fecha 30/07/2021</w:t>
+    </w:r>
   </w:p>
 </w:ftr>
 </file>
@@ -946,16 +1004,6 @@
 </file>
 
 <file path=word/header1.xml><?xml version="1.0" encoding="utf-8"?>
-<w:hdr xmlns:wpc="http://schemas.microsoft.com/office/word/2010/wordprocessingCanvas" xmlns:mc="http://schemas.openxmlformats.org/markup-compatibility/2006" xmlns:o="urn:schemas-microsoft-com:office:office" xmlns:r="http://schemas.openxmlformats.org/officeDocument/2006/relationships" xmlns:m="http://schemas.openxmlformats.org/officeDocument/2006/math" xmlns:v="urn:schemas-microsoft-com:vml" xmlns:wp14="http://schemas.microsoft.com/office/word/2010/wordprocessingDrawing" xmlns:wp="http://schemas.openxmlformats.org/drawingml/2006/wordprocessingDrawing" xmlns:w10="urn:schemas-microsoft-com:office:word" xmlns:w="http://schemas.openxmlformats.org/wordprocessingml/2006/main" xmlns:w14="http://schemas.microsoft.com/office/word/2010/wordml" xmlns:w15="http://schemas.microsoft.com/office/word/2012/wordml" xmlns:wpg="http://schemas.microsoft.com/office/word/2010/wordprocessingGroup" xmlns:wpi="http://schemas.microsoft.com/office/word/2010/wordprocessingInk" xmlns:wne="http://schemas.microsoft.com/office/word/2006/wordml" xmlns:wps="http://schemas.microsoft.com/office/word/2010/wordprocessingShape" mc:Ignorable="w14 w15 wp14">
-  <w:p>
-    <w:pPr>
-      <w:pStyle w:val="Encabezado"/>
-    </w:pPr>
-  </w:p>
-</w:hdr>
-</file>
-
-<file path=word/header2.xml><?xml version="1.0" encoding="utf-8"?>
 <w:hdr xmlns:wpc="http://schemas.microsoft.com/office/word/2010/wordprocessingCanvas" xmlns:mc="http://schemas.openxmlformats.org/markup-compatibility/2006" xmlns:o="urn:schemas-microsoft-com:office:office" xmlns:r="http://schemas.openxmlformats.org/officeDocument/2006/relationships" xmlns:m="http://schemas.openxmlformats.org/officeDocument/2006/math" xmlns:v="urn:schemas-microsoft-com:vml" xmlns:wp14="http://schemas.microsoft.com/office/word/2010/wordprocessingDrawing" xmlns:wp="http://schemas.openxmlformats.org/drawingml/2006/wordprocessingDrawing" xmlns:w10="urn:schemas-microsoft-com:office:word" xmlns:w="http://schemas.openxmlformats.org/wordprocessingml/2006/main" xmlns:w14="http://schemas.microsoft.com/office/word/2010/wordml" xmlns:w15="http://schemas.microsoft.com/office/word/2012/wordml" xmlns:wpg="http://schemas.microsoft.com/office/word/2010/wordprocessingGroup" xmlns:wpi="http://schemas.microsoft.com/office/word/2010/wordprocessingInk" xmlns:wne="http://schemas.microsoft.com/office/word/2006/wordml" xmlns:wps="http://schemas.microsoft.com/office/word/2010/wordprocessingShape" mc:Ignorable="w14 w15 wp14">
   <w:p>
     <w:pPr>
@@ -1031,16 +1079,6 @@
         </wp:anchor>
       </w:drawing>
     </w:r>
-  </w:p>
-</w:hdr>
-</file>
-
-<file path=word/header3.xml><?xml version="1.0" encoding="utf-8"?>
-<w:hdr xmlns:wpc="http://schemas.microsoft.com/office/word/2010/wordprocessingCanvas" xmlns:mc="http://schemas.openxmlformats.org/markup-compatibility/2006" xmlns:o="urn:schemas-microsoft-com:office:office" xmlns:r="http://schemas.openxmlformats.org/officeDocument/2006/relationships" xmlns:m="http://schemas.openxmlformats.org/officeDocument/2006/math" xmlns:v="urn:schemas-microsoft-com:vml" xmlns:wp14="http://schemas.microsoft.com/office/word/2010/wordprocessingDrawing" xmlns:wp="http://schemas.openxmlformats.org/drawingml/2006/wordprocessingDrawing" xmlns:w10="urn:schemas-microsoft-com:office:word" xmlns:w="http://schemas.openxmlformats.org/wordprocessingml/2006/main" xmlns:w14="http://schemas.microsoft.com/office/word/2010/wordml" xmlns:w15="http://schemas.microsoft.com/office/word/2012/wordml" xmlns:wpg="http://schemas.microsoft.com/office/word/2010/wordprocessingGroup" xmlns:wpi="http://schemas.microsoft.com/office/word/2010/wordprocessingInk" xmlns:wne="http://schemas.microsoft.com/office/word/2006/wordml" xmlns:wps="http://schemas.microsoft.com/office/word/2010/wordprocessingShape" mc:Ignorable="w14 w15 wp14">
-  <w:p>
-    <w:pPr>
-      <w:pStyle w:val="Encabezado"/>
-    </w:pPr>
   </w:p>
 </w:hdr>
 </file>

</xml_diff>

<commit_message>
cambio de firma y correccion para que el servidor quede con el registro de versiones
</commit_message>
<xml_diff>
--- a/storage/fonavis/template/chrecibo.docx
+++ b/storage/fonavis/template/chrecibo.docx
@@ -703,18 +703,10 @@
                 <w:lang w:eastAsia="es-PY"/>
               </w:rPr>
               <w:drawing>
-                <wp:anchor distT="0" distB="0" distL="114300" distR="114300" simplePos="0" relativeHeight="251661312" behindDoc="0" locked="0" layoutInCell="1" allowOverlap="1" wp14:anchorId="0E7E7CFC" wp14:editId="258D7A68">
-                  <wp:simplePos x="0" y="0"/>
-                  <wp:positionH relativeFrom="page">
-                    <wp:posOffset>-142875</wp:posOffset>
-                  </wp:positionH>
-                  <wp:positionV relativeFrom="paragraph">
-                    <wp:posOffset>-644525</wp:posOffset>
-                  </wp:positionV>
-                  <wp:extent cx="3894836" cy="1913890"/>
+                <wp:inline distT="0" distB="0" distL="0" distR="0">
+                  <wp:extent cx="2381250" cy="806805"/>
                   <wp:effectExtent l="0" t="0" r="0" b="0"/>
-                  <wp:wrapNone/>
-                  <wp:docPr id="7" name="Imagen 7"/>
+                  <wp:docPr id="1" name="Imagen 1"/>
                   <wp:cNvGraphicFramePr>
                     <a:graphicFrameLocks xmlns:a="http://schemas.openxmlformats.org/drawingml/2006/main" noChangeAspect="1"/>
                   </wp:cNvGraphicFramePr>
@@ -722,11 +714,11 @@
                     <a:graphicData uri="http://schemas.openxmlformats.org/drawingml/2006/picture">
                       <pic:pic xmlns:pic="http://schemas.openxmlformats.org/drawingml/2006/picture">
                         <pic:nvPicPr>
-                          <pic:cNvPr id="7" name="descarga.png"/>
+                          <pic:cNvPr id="1" name="sakura.JPG"/>
                           <pic:cNvPicPr/>
                         </pic:nvPicPr>
                         <pic:blipFill>
-                          <a:blip r:embed="rId6" cstate="print">
+                          <a:blip r:embed="rId6">
                             <a:extLst>
                               <a:ext uri="{28A0092B-C50C-407E-A947-70E740481C1C}">
                                 <a14:useLocalDpi xmlns:a14="http://schemas.microsoft.com/office/drawing/2010/main" val="0"/>
@@ -740,7 +732,7 @@
                         <pic:spPr>
                           <a:xfrm>
                             <a:off x="0" y="0"/>
-                            <a:ext cx="3894836" cy="1913890"/>
+                            <a:ext cx="2432569" cy="824193"/>
                           </a:xfrm>
                           <a:prstGeom prst="rect">
                             <a:avLst/>
@@ -749,54 +741,8 @@
                       </pic:pic>
                     </a:graphicData>
                   </a:graphic>
-                  <wp14:sizeRelH relativeFrom="page">
-                    <wp14:pctWidth>0</wp14:pctWidth>
-                  </wp14:sizeRelH>
-                  <wp14:sizeRelV relativeFrom="page">
-                    <wp14:pctHeight>0</wp14:pctHeight>
-                  </wp14:sizeRelV>
-                </wp:anchor>
+                </wp:inline>
               </w:drawing>
-            </w:r>
-          </w:p>
-          <w:p>
-            <w:pPr>
-              <w:jc w:val="center"/>
-              <w:rPr>
-                <w:lang w:val="es-ES"/>
-              </w:rPr>
-            </w:pPr>
-          </w:p>
-          <w:p>
-            <w:pPr>
-              <w:jc w:val="center"/>
-              <w:rPr>
-                <w:lang w:val="es-ES"/>
-              </w:rPr>
-            </w:pPr>
-          </w:p>
-          <w:p>
-            <w:pPr>
-              <w:jc w:val="center"/>
-              <w:rPr>
-                <w:lang w:val="es-ES"/>
-              </w:rPr>
-            </w:pPr>
-          </w:p>
-          <w:p>
-            <w:pPr>
-              <w:jc w:val="center"/>
-              <w:rPr>
-                <w:lang w:val="es-ES"/>
-              </w:rPr>
-            </w:pPr>
-            <w:bookmarkStart w:id="0" w:name="_GoBack"/>
-            <w:bookmarkEnd w:id="0"/>
-            <w:r>
-              <w:rPr>
-                <w:lang w:val="es-ES"/>
-              </w:rPr>
-              <w:t>Arq. Diego Martín Chamorro Solís</w:t>
             </w:r>
           </w:p>
           <w:p>
@@ -810,28 +756,84 @@
               <w:rPr>
                 <w:lang w:val="es-ES"/>
               </w:rPr>
-              <w:t xml:space="preserve">Encargado de Despacho de la Dirección General                       </w:t>
+              <w:t xml:space="preserve">    Arq. </w:t>
+            </w:r>
+            <w:proofErr w:type="spellStart"/>
+            <w:r>
+              <w:rPr>
+                <w:lang w:val="es-ES"/>
+              </w:rPr>
+              <w:t>Sakura</w:t>
+            </w:r>
+            <w:proofErr w:type="spellEnd"/>
+            <w:r>
+              <w:rPr>
+                <w:lang w:val="es-ES"/>
+              </w:rPr>
+              <w:t xml:space="preserve"> </w:t>
+            </w:r>
+            <w:proofErr w:type="spellStart"/>
+            <w:r>
+              <w:rPr>
+                <w:lang w:val="es-ES"/>
+              </w:rPr>
+              <w:t>Kojima</w:t>
+            </w:r>
+            <w:proofErr w:type="spellEnd"/>
+            <w:r>
+              <w:rPr>
+                <w:lang w:val="es-ES"/>
+              </w:rPr>
+              <w:t xml:space="preserve"> </w:t>
+            </w:r>
+            <w:proofErr w:type="spellStart"/>
+            <w:r>
+              <w:rPr>
+                <w:lang w:val="es-ES"/>
+              </w:rPr>
+              <w:t>Kawada</w:t>
+            </w:r>
+            <w:proofErr w:type="spellEnd"/>
+          </w:p>
+          <w:p>
+            <w:pPr>
+              <w:spacing w:line="276" w:lineRule="auto"/>
+              <w:jc w:val="both"/>
+            </w:pPr>
+            <w:r>
+              <w:rPr>
+                <w:lang w:val="es-ES"/>
+              </w:rPr>
+              <w:t xml:space="preserve">                      </w:t>
             </w:r>
             <w:r>
               <w:rPr>
                 <w:lang w:val="es-ES"/>
               </w:rPr>
-              <w:t xml:space="preserve">   </w:t>
+              <w:t xml:space="preserve">                                       </w:t>
             </w:r>
             <w:r>
               <w:rPr>
                 <w:lang w:val="es-ES"/>
               </w:rPr>
-              <w:t>del FONAVIS  - MUVH</w:t>
+              <w:tab/>
+              <w:t>Directora General – FONAVIS - MUVH</w:t>
             </w:r>
           </w:p>
           <w:p>
             <w:pPr>
-              <w:jc w:val="center"/>
+              <w:spacing w:line="276" w:lineRule="auto"/>
+              <w:jc w:val="both"/>
               <w:rPr>
                 <w:lang w:val="es-ES"/>
               </w:rPr>
             </w:pPr>
+            <w:r>
+              <w:rPr>
+                <w:lang w:val="es-ES"/>
+              </w:rPr>
+              <w:t xml:space="preserve">            </w:t>
+            </w:r>
           </w:p>
         </w:tc>
       </w:tr>
@@ -846,8 +848,12 @@
       </w:pPr>
     </w:p>
     <w:sectPr>
-      <w:headerReference w:type="default" r:id="rId7"/>
-      <w:footerReference w:type="default" r:id="rId8"/>
+      <w:headerReference w:type="even" r:id="rId7"/>
+      <w:headerReference w:type="default" r:id="rId8"/>
+      <w:footerReference w:type="even" r:id="rId9"/>
+      <w:footerReference w:type="default" r:id="rId10"/>
+      <w:headerReference w:type="first" r:id="rId11"/>
+      <w:footerReference w:type="first" r:id="rId12"/>
       <w:pgSz w:w="12240" w:h="15840"/>
       <w:pgMar w:top="1417" w:right="1701" w:bottom="1417" w:left="1701" w:header="708" w:footer="170" w:gutter="0"/>
       <w:cols w:space="708"/>
@@ -887,93 +893,29 @@
   <w:p>
     <w:pPr>
       <w:pStyle w:val="Piedepgina"/>
-      <w:jc w:val="center"/>
-      <w:rPr>
-        <w:rFonts w:ascii="Times New Roman" w:hAnsi="Times New Roman" w:cs="Times New Roman"/>
-        <w:sz w:val="18"/>
-        <w:szCs w:val="18"/>
-      </w:rPr>
     </w:pPr>
-    <w:r>
-      <w:rPr>
-        <w:rFonts w:ascii="Times New Roman" w:hAnsi="Times New Roman" w:cs="Times New Roman"/>
-        <w:noProof/>
-        <w:sz w:val="18"/>
-        <w:szCs w:val="18"/>
-        <w:lang w:eastAsia="es-PY"/>
-      </w:rPr>
-      <w:drawing>
-        <wp:anchor distT="0" distB="0" distL="0" distR="0" simplePos="0" relativeHeight="251658752" behindDoc="0" locked="0" layoutInCell="1" allowOverlap="1" wp14:anchorId="2ACE29DC" wp14:editId="4228B6B0">
-          <wp:simplePos x="0" y="0"/>
-          <wp:positionH relativeFrom="column">
-            <wp:posOffset>-3810</wp:posOffset>
-          </wp:positionH>
-          <wp:positionV relativeFrom="page">
-            <wp:align>inside</wp:align>
-          </wp:positionV>
-          <wp:extent cx="5612400" cy="507600"/>
-          <wp:effectExtent l="0" t="0" r="0" b="6985"/>
-          <wp:wrapSquare wrapText="bothSides"/>
-          <wp:docPr id="40" name="Imagen 40"/>
-          <wp:cNvGraphicFramePr>
-            <a:graphicFrameLocks xmlns:a="http://schemas.openxmlformats.org/drawingml/2006/main" noChangeAspect="1"/>
-          </wp:cNvGraphicFramePr>
-          <a:graphic xmlns:a="http://schemas.openxmlformats.org/drawingml/2006/main">
-            <a:graphicData uri="http://schemas.openxmlformats.org/drawingml/2006/picture">
-              <pic:pic xmlns:pic="http://schemas.openxmlformats.org/drawingml/2006/picture">
-                <pic:nvPicPr>
-                  <pic:cNvPr id="5" name="pie de pagina-01.jpg"/>
-                  <pic:cNvPicPr/>
-                </pic:nvPicPr>
-                <pic:blipFill>
-                  <a:blip r:embed="rId1" cstate="print">
-                    <a:extLst>
-                      <a:ext uri="{28A0092B-C50C-407E-A947-70E740481C1C}">
-                        <a14:useLocalDpi xmlns:a14="http://schemas.microsoft.com/office/drawing/2010/main" val="0"/>
-                      </a:ext>
-                    </a:extLst>
-                  </a:blip>
-                  <a:stretch>
-                    <a:fillRect/>
-                  </a:stretch>
-                </pic:blipFill>
-                <pic:spPr>
-                  <a:xfrm>
-                    <a:off x="0" y="0"/>
-                    <a:ext cx="5612400" cy="507600"/>
-                  </a:xfrm>
-                  <a:prstGeom prst="rect">
-                    <a:avLst/>
-                  </a:prstGeom>
-                </pic:spPr>
-              </pic:pic>
-            </a:graphicData>
-          </a:graphic>
-          <wp14:sizeRelH relativeFrom="margin">
-            <wp14:pctWidth>0</wp14:pctWidth>
-          </wp14:sizeRelH>
-          <wp14:sizeRelV relativeFrom="margin">
-            <wp14:pctHeight>0</wp14:pctHeight>
-          </wp14:sizeRelV>
-        </wp:anchor>
-      </w:drawing>
-    </w:r>
-    <w:r>
-      <w:rPr>
-        <w:rFonts w:ascii="Times New Roman" w:hAnsi="Times New Roman" w:cs="Times New Roman"/>
-        <w:sz w:val="18"/>
-        <w:szCs w:val="18"/>
-      </w:rPr>
-      <w:t>* Instrumento de Uso Oficial autorizado por Res. N° 300 de fecha 12/02/2019</w:t>
-    </w:r>
-    <w:r>
-      <w:rPr>
-        <w:rFonts w:ascii="Times New Roman" w:hAnsi="Times New Roman" w:cs="Times New Roman"/>
-        <w:sz w:val="18"/>
-        <w:szCs w:val="18"/>
-      </w:rPr>
-      <w:t>, Res. N° 381 de fecha 22/03/2021 y Res. N° 1299 de fecha 30/07/2021</w:t>
-    </w:r>
+  </w:p>
+</w:ftr>
+</file>
+
+<file path=word/footer2.xml><?xml version="1.0" encoding="utf-8"?>
+<w:ftr xmlns:wpc="http://schemas.microsoft.com/office/word/2010/wordprocessingCanvas" xmlns:mc="http://schemas.openxmlformats.org/markup-compatibility/2006" xmlns:o="urn:schemas-microsoft-com:office:office" xmlns:r="http://schemas.openxmlformats.org/officeDocument/2006/relationships" xmlns:m="http://schemas.openxmlformats.org/officeDocument/2006/math" xmlns:v="urn:schemas-microsoft-com:vml" xmlns:wp14="http://schemas.microsoft.com/office/word/2010/wordprocessingDrawing" xmlns:wp="http://schemas.openxmlformats.org/drawingml/2006/wordprocessingDrawing" xmlns:w10="urn:schemas-microsoft-com:office:word" xmlns:w="http://schemas.openxmlformats.org/wordprocessingml/2006/main" xmlns:w14="http://schemas.microsoft.com/office/word/2010/wordml" xmlns:w15="http://schemas.microsoft.com/office/word/2012/wordml" xmlns:wpg="http://schemas.microsoft.com/office/word/2010/wordprocessingGroup" xmlns:wpi="http://schemas.microsoft.com/office/word/2010/wordprocessingInk" xmlns:wne="http://schemas.microsoft.com/office/word/2006/wordml" xmlns:wps="http://schemas.microsoft.com/office/word/2010/wordprocessingShape" mc:Ignorable="w14 w15 wp14">
+  <w:p>
+    <w:pPr>
+      <w:pStyle w:val="Piedepgina"/>
+    </w:pPr>
+    <w:bookmarkStart w:id="0" w:name="_GoBack"/>
+    <w:bookmarkEnd w:id="0"/>
+  </w:p>
+</w:ftr>
+</file>
+
+<file path=word/footer3.xml><?xml version="1.0" encoding="utf-8"?>
+<w:ftr xmlns:wpc="http://schemas.microsoft.com/office/word/2010/wordprocessingCanvas" xmlns:mc="http://schemas.openxmlformats.org/markup-compatibility/2006" xmlns:o="urn:schemas-microsoft-com:office:office" xmlns:r="http://schemas.openxmlformats.org/officeDocument/2006/relationships" xmlns:m="http://schemas.openxmlformats.org/officeDocument/2006/math" xmlns:v="urn:schemas-microsoft-com:vml" xmlns:wp14="http://schemas.microsoft.com/office/word/2010/wordprocessingDrawing" xmlns:wp="http://schemas.openxmlformats.org/drawingml/2006/wordprocessingDrawing" xmlns:w10="urn:schemas-microsoft-com:office:word" xmlns:w="http://schemas.openxmlformats.org/wordprocessingml/2006/main" xmlns:w14="http://schemas.microsoft.com/office/word/2010/wordml" xmlns:w15="http://schemas.microsoft.com/office/word/2012/wordml" xmlns:wpg="http://schemas.microsoft.com/office/word/2010/wordprocessingGroup" xmlns:wpi="http://schemas.microsoft.com/office/word/2010/wordprocessingInk" xmlns:wne="http://schemas.microsoft.com/office/word/2006/wordml" xmlns:wps="http://schemas.microsoft.com/office/word/2010/wordprocessingShape" mc:Ignorable="w14 w15 wp14">
+  <w:p>
+    <w:pPr>
+      <w:pStyle w:val="Piedepgina"/>
+    </w:pPr>
   </w:p>
 </w:ftr>
 </file>
@@ -1004,6 +946,16 @@
 </file>
 
 <file path=word/header1.xml><?xml version="1.0" encoding="utf-8"?>
+<w:hdr xmlns:wpc="http://schemas.microsoft.com/office/word/2010/wordprocessingCanvas" xmlns:mc="http://schemas.openxmlformats.org/markup-compatibility/2006" xmlns:o="urn:schemas-microsoft-com:office:office" xmlns:r="http://schemas.openxmlformats.org/officeDocument/2006/relationships" xmlns:m="http://schemas.openxmlformats.org/officeDocument/2006/math" xmlns:v="urn:schemas-microsoft-com:vml" xmlns:wp14="http://schemas.microsoft.com/office/word/2010/wordprocessingDrawing" xmlns:wp="http://schemas.openxmlformats.org/drawingml/2006/wordprocessingDrawing" xmlns:w10="urn:schemas-microsoft-com:office:word" xmlns:w="http://schemas.openxmlformats.org/wordprocessingml/2006/main" xmlns:w14="http://schemas.microsoft.com/office/word/2010/wordml" xmlns:w15="http://schemas.microsoft.com/office/word/2012/wordml" xmlns:wpg="http://schemas.microsoft.com/office/word/2010/wordprocessingGroup" xmlns:wpi="http://schemas.microsoft.com/office/word/2010/wordprocessingInk" xmlns:wne="http://schemas.microsoft.com/office/word/2006/wordml" xmlns:wps="http://schemas.microsoft.com/office/word/2010/wordprocessingShape" mc:Ignorable="w14 w15 wp14">
+  <w:p>
+    <w:pPr>
+      <w:pStyle w:val="Encabezado"/>
+    </w:pPr>
+  </w:p>
+</w:hdr>
+</file>
+
+<file path=word/header2.xml><?xml version="1.0" encoding="utf-8"?>
 <w:hdr xmlns:wpc="http://schemas.microsoft.com/office/word/2010/wordprocessingCanvas" xmlns:mc="http://schemas.openxmlformats.org/markup-compatibility/2006" xmlns:o="urn:schemas-microsoft-com:office:office" xmlns:r="http://schemas.openxmlformats.org/officeDocument/2006/relationships" xmlns:m="http://schemas.openxmlformats.org/officeDocument/2006/math" xmlns:v="urn:schemas-microsoft-com:vml" xmlns:wp14="http://schemas.microsoft.com/office/word/2010/wordprocessingDrawing" xmlns:wp="http://schemas.openxmlformats.org/drawingml/2006/wordprocessingDrawing" xmlns:w10="urn:schemas-microsoft-com:office:word" xmlns:w="http://schemas.openxmlformats.org/wordprocessingml/2006/main" xmlns:w14="http://schemas.microsoft.com/office/word/2010/wordml" xmlns:w15="http://schemas.microsoft.com/office/word/2012/wordml" xmlns:wpg="http://schemas.microsoft.com/office/word/2010/wordprocessingGroup" xmlns:wpi="http://schemas.microsoft.com/office/word/2010/wordprocessingInk" xmlns:wne="http://schemas.microsoft.com/office/word/2006/wordml" xmlns:wps="http://schemas.microsoft.com/office/word/2010/wordprocessingShape" mc:Ignorable="w14 w15 wp14">
   <w:p>
     <w:pPr>
@@ -1079,6 +1031,16 @@
         </wp:anchor>
       </w:drawing>
     </w:r>
+  </w:p>
+</w:hdr>
+</file>
+
+<file path=word/header3.xml><?xml version="1.0" encoding="utf-8"?>
+<w:hdr xmlns:wpc="http://schemas.microsoft.com/office/word/2010/wordprocessingCanvas" xmlns:mc="http://schemas.openxmlformats.org/markup-compatibility/2006" xmlns:o="urn:schemas-microsoft-com:office:office" xmlns:r="http://schemas.openxmlformats.org/officeDocument/2006/relationships" xmlns:m="http://schemas.openxmlformats.org/officeDocument/2006/math" xmlns:v="urn:schemas-microsoft-com:vml" xmlns:wp14="http://schemas.microsoft.com/office/word/2010/wordprocessingDrawing" xmlns:wp="http://schemas.openxmlformats.org/drawingml/2006/wordprocessingDrawing" xmlns:w10="urn:schemas-microsoft-com:office:word" xmlns:w="http://schemas.openxmlformats.org/wordprocessingml/2006/main" xmlns:w14="http://schemas.microsoft.com/office/word/2010/wordml" xmlns:w15="http://schemas.microsoft.com/office/word/2012/wordml" xmlns:wpg="http://schemas.microsoft.com/office/word/2010/wordprocessingGroup" xmlns:wpi="http://schemas.microsoft.com/office/word/2010/wordprocessingInk" xmlns:wne="http://schemas.microsoft.com/office/word/2006/wordml" xmlns:wps="http://schemas.microsoft.com/office/word/2010/wordprocessingShape" mc:Ignorable="w14 w15 wp14">
+  <w:p>
+    <w:pPr>
+      <w:pStyle w:val="Encabezado"/>
+    </w:pPr>
   </w:p>
 </w:hdr>
 </file>

</xml_diff>